<commit_message>
Thiết kế khung sườn các màn hình Thiết Kế Man Hinh ThietKeManHinhChinh_Mockup.bmml Thiet Ke Man hinh TiepNhanDanhSachCauThu_Mockup.bmml Thiet Ke Man hinh TiepNhanHoSoDoiBong_Mockup.bmml HaiPM
</commit_message>
<xml_diff>
--- a/ projectquanlybongdavodichquocgia/Document/Bao Cao Lan1/PROJECT FOOTBAL MANAGEMENT.docx
+++ b/ projectquanlybongdavodichquocgia/Document/Bao Cao Lan1/PROJECT FOOTBAL MANAGEMENT.docx
@@ -1584,21 +1584,8 @@
         </w:rPr>
       </w:pPr>
       <w:r>
-        <w:t xml:space="preserve">QĐ 1: Tuổi cầu thủ từ 16 đến 40. </w:t>
+        <w:t>QĐ 1: Tuổi cầu thủ từ 16 đến 40. Có 2 loại cầu thủ (trong nước, ngoài nước). Số cầu thủ từ 15 đến 22 (tối đa 3 cầu thủ nước ngoài).</w:t>
       </w:r>
-      <w:proofErr w:type="gramStart"/>
-      <w:r>
-        <w:t>Có 2 loại cầu thủ (trong nước, ngoài nước).</w:t>
-      </w:r>
-      <w:proofErr w:type="gramEnd"/>
-      <w:r>
-        <w:t xml:space="preserve"> </w:t>
-      </w:r>
-      <w:proofErr w:type="gramStart"/>
-      <w:r>
-        <w:t>Số cầu thủ từ 15 đến 22 (tối đa 3 cầu thủ nước ngoài).</w:t>
-      </w:r>
-      <w:proofErr w:type="gramEnd"/>
     </w:p>
     <w:p/>
     <w:p/>
@@ -2196,13 +2183,8 @@
         <w:t>Biểu mẫu 2 và qui định 2</w:t>
       </w:r>
       <w:bookmarkEnd w:id="5"/>
-      <w:proofErr w:type="gramStart"/>
       <w:r>
-        <w:t>:Lịch</w:t>
-      </w:r>
-      <w:proofErr w:type="gramEnd"/>
-      <w:r>
-        <w:t xml:space="preserve"> thi đấu</w:t>
+        <w:t>:Lịch thi đấu</w:t>
       </w:r>
     </w:p>
     <w:tbl>
@@ -2321,16 +2303,8 @@
               <w:rPr>
                 <w:rFonts w:ascii="Times New Roman" w:hAnsi="Times New Roman"/>
               </w:rPr>
-              <w:t>Vòng thi đấu</w:t>
-            </w:r>
-            <w:proofErr w:type="gramStart"/>
-            <w:r>
-              <w:rPr>
-                <w:rFonts w:ascii="Times New Roman" w:hAnsi="Times New Roman"/>
-              </w:rPr>
-              <w:t>:…………..</w:t>
-            </w:r>
-            <w:proofErr w:type="gramEnd"/>
+              <w:t>Vòng thi đấu:…………..</w:t>
+            </w:r>
           </w:p>
         </w:tc>
       </w:tr>
@@ -2738,21 +2712,8 @@
         </w:rPr>
       </w:pPr>
       <w:r>
-        <w:t xml:space="preserve">QĐ 2: Trong 1 vòng mỗi đội tham gia đúng 1 trận. </w:t>
+        <w:t>QĐ 2: Trong 1 vòng mỗi đội tham gia đúng 1 trận. Đội 1 là đội đá trên sân nhà. Trong cả giải mỗi đội thi đấu đúng 2 lần với đội khác (Một lần sân nhà và một lần sân khách).</w:t>
       </w:r>
-      <w:proofErr w:type="gramStart"/>
-      <w:r>
-        <w:t>Đội 1 là đội đá trên sân nhà.</w:t>
-      </w:r>
-      <w:proofErr w:type="gramEnd"/>
-      <w:r>
-        <w:t xml:space="preserve"> </w:t>
-      </w:r>
-      <w:proofErr w:type="gramStart"/>
-      <w:r>
-        <w:t>Trong cả giải mỗi đội thi đấu đúng 2 lần với đội khác (Một lần sân nhà và một lần sân khách).</w:t>
-      </w:r>
-      <w:proofErr w:type="gramEnd"/>
     </w:p>
     <w:p>
       <w:r>
@@ -3479,16 +3440,8 @@
               <w:rPr>
                 <w:rFonts w:ascii="Times New Roman" w:hAnsi="Times New Roman"/>
               </w:rPr>
-              <w:t>Ngày sinh</w:t>
-            </w:r>
-            <w:proofErr w:type="gramStart"/>
-            <w:r>
-              <w:rPr>
-                <w:rFonts w:ascii="Times New Roman" w:hAnsi="Times New Roman"/>
-              </w:rPr>
-              <w:t>:………</w:t>
-            </w:r>
-            <w:proofErr w:type="gramEnd"/>
+              <w:t>Ngày sinh:………</w:t>
+            </w:r>
           </w:p>
         </w:tc>
         <w:tc>
@@ -3516,16 +3469,8 @@
               <w:rPr>
                 <w:rFonts w:ascii="Times New Roman" w:hAnsi="Times New Roman"/>
               </w:rPr>
-              <w:t>Vị trí</w:t>
-            </w:r>
-            <w:proofErr w:type="gramStart"/>
-            <w:r>
-              <w:rPr>
-                <w:rFonts w:ascii="Times New Roman" w:hAnsi="Times New Roman"/>
-              </w:rPr>
-              <w:t>:……………...</w:t>
-            </w:r>
-            <w:proofErr w:type="gramEnd"/>
+              <w:t>Vị trí:……………...</w:t>
+            </w:r>
           </w:p>
         </w:tc>
       </w:tr>
@@ -3584,16 +3529,8 @@
               <w:rPr>
                 <w:rFonts w:ascii="Times New Roman" w:hAnsi="Times New Roman"/>
               </w:rPr>
-              <w:t>Nơi sinh</w:t>
-            </w:r>
-            <w:proofErr w:type="gramStart"/>
-            <w:r>
-              <w:rPr>
-                <w:rFonts w:ascii="Times New Roman" w:hAnsi="Times New Roman"/>
-              </w:rPr>
-              <w:t>:………...</w:t>
-            </w:r>
-            <w:proofErr w:type="gramEnd"/>
+              <w:t>Nơi sinh:………...</w:t>
+            </w:r>
           </w:p>
         </w:tc>
         <w:tc>
@@ -3620,16 +3557,8 @@
               <w:rPr>
                 <w:rFonts w:ascii="Times New Roman" w:hAnsi="Times New Roman"/>
               </w:rPr>
-              <w:t>Số áo</w:t>
-            </w:r>
-            <w:proofErr w:type="gramStart"/>
-            <w:r>
-              <w:rPr>
-                <w:rFonts w:ascii="Times New Roman" w:hAnsi="Times New Roman"/>
-              </w:rPr>
-              <w:t>:……………..</w:t>
-            </w:r>
-            <w:proofErr w:type="gramEnd"/>
+              <w:t>Số áo:……………..</w:t>
+            </w:r>
           </w:p>
         </w:tc>
       </w:tr>
@@ -3663,16 +3592,8 @@
               <w:rPr>
                 <w:rFonts w:ascii="Times New Roman" w:hAnsi="Times New Roman"/>
               </w:rPr>
-              <w:t>Loại cầu thủ</w:t>
-            </w:r>
-            <w:proofErr w:type="gramStart"/>
-            <w:r>
-              <w:rPr>
-                <w:rFonts w:ascii="Times New Roman" w:hAnsi="Times New Roman"/>
-              </w:rPr>
-              <w:t>:…………</w:t>
-            </w:r>
-            <w:proofErr w:type="gramEnd"/>
+              <w:t>Loại cầu thủ:…………</w:t>
+            </w:r>
           </w:p>
         </w:tc>
         <w:tc>
@@ -3699,16 +3620,8 @@
               <w:rPr>
                 <w:rFonts w:ascii="Times New Roman" w:hAnsi="Times New Roman"/>
               </w:rPr>
-              <w:t>Chiều cao</w:t>
-            </w:r>
-            <w:proofErr w:type="gramStart"/>
-            <w:r>
-              <w:rPr>
-                <w:rFonts w:ascii="Times New Roman" w:hAnsi="Times New Roman"/>
-              </w:rPr>
-              <w:t>:…………</w:t>
-            </w:r>
-            <w:proofErr w:type="gramEnd"/>
+              <w:t>Chiều cao:…………</w:t>
+            </w:r>
           </w:p>
         </w:tc>
         <w:tc>
@@ -3735,16 +3648,8 @@
               <w:rPr>
                 <w:rFonts w:ascii="Times New Roman" w:hAnsi="Times New Roman"/>
               </w:rPr>
-              <w:t>Cân nặng</w:t>
-            </w:r>
-            <w:proofErr w:type="gramStart"/>
-            <w:r>
-              <w:rPr>
-                <w:rFonts w:ascii="Times New Roman" w:hAnsi="Times New Roman"/>
-              </w:rPr>
-              <w:t>:…………</w:t>
-            </w:r>
-            <w:proofErr w:type="gramEnd"/>
+              <w:t>Cân nặng:…………</w:t>
+            </w:r>
           </w:p>
         </w:tc>
       </w:tr>
@@ -3774,16 +3679,8 @@
               <w:rPr>
                 <w:rFonts w:ascii="Times New Roman" w:hAnsi="Times New Roman"/>
               </w:rPr>
-              <w:t>Quốc tịch</w:t>
-            </w:r>
-            <w:proofErr w:type="gramStart"/>
-            <w:r>
-              <w:rPr>
-                <w:rFonts w:ascii="Times New Roman" w:hAnsi="Times New Roman"/>
-              </w:rPr>
-              <w:t>:…………….</w:t>
-            </w:r>
-            <w:proofErr w:type="gramEnd"/>
+              <w:t>Quốc tịch:…………….</w:t>
+            </w:r>
           </w:p>
         </w:tc>
         <w:tc>
@@ -3810,16 +3707,8 @@
               <w:rPr>
                 <w:rFonts w:ascii="Times New Roman" w:hAnsi="Times New Roman"/>
               </w:rPr>
-              <w:t>Đội bóng</w:t>
-            </w:r>
-            <w:proofErr w:type="gramStart"/>
-            <w:r>
-              <w:rPr>
-                <w:rFonts w:ascii="Times New Roman" w:hAnsi="Times New Roman"/>
-              </w:rPr>
-              <w:t>:………….</w:t>
-            </w:r>
-            <w:proofErr w:type="gramEnd"/>
+              <w:t>Đội bóng:………….</w:t>
+            </w:r>
           </w:p>
         </w:tc>
         <w:tc>
@@ -3846,16 +3735,8 @@
               <w:rPr>
                 <w:rFonts w:ascii="Times New Roman" w:hAnsi="Times New Roman"/>
               </w:rPr>
-              <w:t>Ghi chú</w:t>
-            </w:r>
-            <w:proofErr w:type="gramStart"/>
-            <w:r>
-              <w:rPr>
-                <w:rFonts w:ascii="Times New Roman" w:hAnsi="Times New Roman"/>
-              </w:rPr>
-              <w:t>:……………</w:t>
-            </w:r>
-            <w:proofErr w:type="gramEnd"/>
+              <w:t>Ghi chú:……………</w:t>
+            </w:r>
           </w:p>
         </w:tc>
       </w:tr>
@@ -4345,16 +4226,8 @@
               <w:rPr>
                 <w:rFonts w:ascii="Times New Roman" w:hAnsi="Times New Roman"/>
               </w:rPr>
-              <w:t>Ghi chú</w:t>
-            </w:r>
-            <w:proofErr w:type="gramStart"/>
-            <w:r>
-              <w:rPr>
-                <w:rFonts w:ascii="Times New Roman" w:hAnsi="Times New Roman"/>
-              </w:rPr>
-              <w:t>:………</w:t>
-            </w:r>
-            <w:proofErr w:type="gramEnd"/>
+              <w:t>Ghi chú:………</w:t>
+            </w:r>
           </w:p>
         </w:tc>
       </w:tr>
@@ -5087,13 +4960,8 @@
         </w:rPr>
       </w:pPr>
       <w:r>
-        <w:t xml:space="preserve">QĐ4: Có 3 loại bàn thắng (A, B, C). </w:t>
+        <w:t>QĐ4: Có 3 loại bàn thắng (A, B, C). Thời điểm ghi bàn từ 0 đến 96.</w:t>
       </w:r>
-      <w:proofErr w:type="gramStart"/>
-      <w:r>
-        <w:t>Thời điểm ghi bàn từ 0 đến 96.</w:t>
-      </w:r>
-      <w:proofErr w:type="gramEnd"/>
     </w:p>
     <w:p>
       <w:r>
@@ -5951,22 +5819,14 @@
               <w:rPr>
                 <w:rFonts w:ascii="Times New Roman" w:hAnsi="Times New Roman"/>
               </w:rPr>
-              <w:t>Mã CT</w:t>
-            </w:r>
-            <w:proofErr w:type="gramStart"/>
+              <w:t>Mã CT:…</w:t>
+            </w:r>
             <w:r>
               <w:rPr>
                 <w:rFonts w:ascii="Times New Roman" w:hAnsi="Times New Roman"/>
               </w:rPr>
-              <w:t>:…</w:t>
-            </w:r>
-            <w:r>
-              <w:rPr>
-                <w:rFonts w:ascii="Times New Roman" w:hAnsi="Times New Roman"/>
-              </w:rPr>
               <w:t>……..</w:t>
             </w:r>
-            <w:proofErr w:type="gramEnd"/>
           </w:p>
         </w:tc>
         <w:tc>
@@ -5994,22 +5854,14 @@
               <w:rPr>
                 <w:rFonts w:ascii="Times New Roman" w:hAnsi="Times New Roman"/>
               </w:rPr>
-              <w:t>Tên CT</w:t>
-            </w:r>
-            <w:proofErr w:type="gramStart"/>
+              <w:t>Tên CT:……………</w:t>
+            </w:r>
             <w:r>
               <w:rPr>
                 <w:rFonts w:ascii="Times New Roman" w:hAnsi="Times New Roman"/>
               </w:rPr>
-              <w:t>:……………</w:t>
-            </w:r>
-            <w:r>
-              <w:rPr>
-                <w:rFonts w:ascii="Times New Roman" w:hAnsi="Times New Roman"/>
-              </w:rPr>
               <w:t>…..</w:t>
             </w:r>
-            <w:proofErr w:type="gramEnd"/>
           </w:p>
         </w:tc>
         <w:tc>
@@ -6036,16 +5888,8 @@
               <w:rPr>
                 <w:rFonts w:ascii="Times New Roman" w:hAnsi="Times New Roman"/>
               </w:rPr>
-              <w:t>Loại CT</w:t>
-            </w:r>
-            <w:proofErr w:type="gramStart"/>
-            <w:r>
-              <w:rPr>
-                <w:rFonts w:ascii="Times New Roman" w:hAnsi="Times New Roman"/>
-              </w:rPr>
-              <w:t>:………..</w:t>
-            </w:r>
-            <w:proofErr w:type="gramEnd"/>
+              <w:t>Loại CT:………..</w:t>
+            </w:r>
           </w:p>
         </w:tc>
       </w:tr>
@@ -6633,22 +6477,14 @@
               <w:rPr>
                 <w:rFonts w:ascii="Times New Roman" w:hAnsi="Times New Roman"/>
               </w:rPr>
-              <w:t>Tên CT</w:t>
-            </w:r>
-            <w:proofErr w:type="gramStart"/>
+              <w:t>Tên CT:……………</w:t>
+            </w:r>
             <w:r>
               <w:rPr>
                 <w:rFonts w:ascii="Times New Roman" w:hAnsi="Times New Roman"/>
               </w:rPr>
-              <w:t>:……………</w:t>
-            </w:r>
-            <w:r>
-              <w:rPr>
-                <w:rFonts w:ascii="Times New Roman" w:hAnsi="Times New Roman"/>
-              </w:rPr>
               <w:t>…..</w:t>
             </w:r>
-            <w:proofErr w:type="gramEnd"/>
           </w:p>
         </w:tc>
         <w:tc>
@@ -6676,16 +6512,8 @@
               <w:rPr>
                 <w:rFonts w:ascii="Times New Roman" w:hAnsi="Times New Roman"/>
               </w:rPr>
-              <w:t>Loại CT</w:t>
-            </w:r>
-            <w:proofErr w:type="gramStart"/>
-            <w:r>
-              <w:rPr>
-                <w:rFonts w:ascii="Times New Roman" w:hAnsi="Times New Roman"/>
-              </w:rPr>
-              <w:t>:………..</w:t>
-            </w:r>
-            <w:proofErr w:type="gramEnd"/>
+              <w:t>Loại CT:………..</w:t>
+            </w:r>
           </w:p>
         </w:tc>
       </w:tr>
@@ -8963,15 +8791,7 @@
         <w:spacing w:before="0" w:after="0"/>
       </w:pPr>
       <w:r>
-        <w:t xml:space="preserve">QĐ6: Người dùng có thể thay đổi các qui định như </w:t>
-      </w:r>
-      <w:proofErr w:type="gramStart"/>
-      <w:r>
-        <w:t>sau :</w:t>
-      </w:r>
-      <w:proofErr w:type="gramEnd"/>
-      <w:r>
-        <w:t xml:space="preserve"> </w:t>
+        <w:t xml:space="preserve">QĐ6: Người dùng có thể thay đổi các qui định như sau : </w:t>
       </w:r>
     </w:p>
     <w:p>
@@ -8980,21 +8800,8 @@
         <w:spacing w:before="0" w:after="0"/>
       </w:pPr>
       <w:r>
-        <w:t xml:space="preserve">      + </w:t>
+        <w:t xml:space="preserve">      + QĐ1 : Thay đổi tuổi tối thiểu, tuổi tối đa của cầu thủ. Số lượng cầu thủ tối thiểu, tối đa của đội, số cầu thủ nước ngoài tối đa.</w:t>
       </w:r>
-      <w:proofErr w:type="gramStart"/>
-      <w:r>
-        <w:t>QĐ1 :</w:t>
-      </w:r>
-      <w:proofErr w:type="gramEnd"/>
-      <w:r>
-        <w:t xml:space="preserve"> Thay đổi tuổi tối thiểu, tuổi tối đa của cầu thủ. </w:t>
-      </w:r>
-      <w:proofErr w:type="gramStart"/>
-      <w:r>
-        <w:t>Số lượng cầu thủ tối thiểu, tối đa của đội, số cầu thủ nước ngoài tối đa.</w:t>
-      </w:r>
-      <w:proofErr w:type="gramEnd"/>
     </w:p>
     <w:p>
       <w:pPr>
@@ -9002,21 +8809,8 @@
         <w:spacing w:before="0" w:after="0"/>
       </w:pPr>
       <w:r>
-        <w:t xml:space="preserve">      + </w:t>
+        <w:t xml:space="preserve">      + QĐ3 : Thay đổi số lượng các loại bàn thắng. Thời điểm ghi bàn tối đa.</w:t>
       </w:r>
-      <w:proofErr w:type="gramStart"/>
-      <w:r>
-        <w:t>QĐ3 :</w:t>
-      </w:r>
-      <w:proofErr w:type="gramEnd"/>
-      <w:r>
-        <w:t xml:space="preserve"> Thay đổi số lượng các loại bàn thắng. </w:t>
-      </w:r>
-      <w:proofErr w:type="gramStart"/>
-      <w:r>
-        <w:t>Thời điểm ghi bàn tối đa.</w:t>
-      </w:r>
-      <w:proofErr w:type="gramEnd"/>
     </w:p>
     <w:p>
       <w:pPr>
@@ -9024,15 +8818,7 @@
         <w:spacing w:before="0" w:after="0"/>
       </w:pPr>
       <w:r>
-        <w:t xml:space="preserve">      + QĐ5: Thay đổi diểm số khi thắng, hòa, thua nhưng phải đảm bảo điểm thắng &gt; điểm hòa &gt; điểm thua. </w:t>
-      </w:r>
-      <w:proofErr w:type="gramStart"/>
-      <w:r>
-        <w:t>Thay đổi thứ tư ưu tiên khi xếp hạng.</w:t>
-      </w:r>
-      <w:proofErr w:type="gramEnd"/>
-      <w:r>
-        <w:t xml:space="preserve"> </w:t>
+        <w:t xml:space="preserve">      + QĐ5: Thay đổi diểm số khi thắng, hòa, thua nhưng phải đảm bảo điểm thắng &gt; điểm hòa &gt; điểm thua. Thay đổi thứ tư ưu tiên khi xếp hạng. </w:t>
       </w:r>
     </w:p>
     <w:p/>
@@ -15016,15 +14802,7 @@
       </w:pPr>
       <w:bookmarkStart w:id="23" w:name="_Toc224207119"/>
       <w:r>
-        <w:t xml:space="preserve">YÊU </w:t>
-      </w:r>
-      <w:proofErr w:type="gramStart"/>
-      <w:r>
-        <w:t>CẦU  BẢO</w:t>
-      </w:r>
-      <w:proofErr w:type="gramEnd"/>
-      <w:r>
-        <w:t xml:space="preserve"> MẬT</w:t>
+        <w:t>YÊU CẦU  BẢO MẬT</w:t>
       </w:r>
       <w:bookmarkEnd w:id="23"/>
     </w:p>
@@ -17377,15 +17155,7 @@
       </w:pPr>
       <w:bookmarkStart w:id="29" w:name="_Toc224207125"/>
       <w:r>
-        <w:t xml:space="preserve">YÊU </w:t>
-      </w:r>
-      <w:proofErr w:type="gramStart"/>
-      <w:r>
-        <w:t>CẦU  CÔNG</w:t>
-      </w:r>
-      <w:proofErr w:type="gramEnd"/>
-      <w:r>
-        <w:t xml:space="preserve"> NGHỆ</w:t>
+        <w:t>YÊU CẦU  CÔNG NGHỆ</w:t>
       </w:r>
       <w:bookmarkEnd w:id="29"/>
       <w:r>
@@ -17975,7 +17745,7 @@
           <v:shape id="_x0000_s1026" type="#_x0000_t75" style="position:absolute;left:0;text-align:left;margin-left:-24pt;margin-top:54.3pt;width:512.25pt;height:316.35pt;z-index:251660288;mso-position-horizontal-relative:text;mso-position-vertical-relative:text">
             <v:imagedata r:id="rId11" o:title=""/>
           </v:shape>
-          <o:OLEObject Type="Embed" ProgID="Visio.Drawing.11" ShapeID="_x0000_s1026" DrawAspect="Content" ObjectID="_1396501114" r:id="rId12"/>
+          <o:OLEObject Type="Embed" ProgID="Visio.Drawing.11" ShapeID="_x0000_s1026" DrawAspect="Content" ObjectID="_1398482250" r:id="rId12"/>
         </w:pict>
       </w:r>
       <w:r>
@@ -18355,21 +18125,7 @@
         <w:rPr>
           <w:rFonts w:ascii="Times New Roman" w:hAnsi="Times New Roman" w:cs="Times New Roman"/>
         </w:rPr>
-        <w:t xml:space="preserve">D1: Người dùng nhập thông tin về đội </w:t>
-      </w:r>
-      <w:proofErr w:type="gramStart"/>
-      <w:r>
-        <w:rPr>
-          <w:rFonts w:ascii="Times New Roman" w:hAnsi="Times New Roman" w:cs="Times New Roman"/>
-        </w:rPr>
-        <w:t>bóng :</w:t>
-      </w:r>
-      <w:proofErr w:type="gramEnd"/>
-      <w:r>
-        <w:rPr>
-          <w:rFonts w:ascii="Times New Roman" w:hAnsi="Times New Roman" w:cs="Times New Roman"/>
-        </w:rPr>
-        <w:t xml:space="preserve"> Chủ tịch đội bóng, tên đội, logo đội bóng, ngày thành lập, màu áo sân nhà, sân nhà, sức chứa sân nhà, vốn điều lệ, địa chỉ, hạng.</w:t>
+        <w:t>D1: Người dùng nhập thông tin về đội bóng : Chủ tịch đội bóng, tên đội, logo đội bóng, ngày thành lập, màu áo sân nhà, sân nhà, sức chứa sân nhà, vốn điều lệ, địa chỉ, hạng.</w:t>
       </w:r>
     </w:p>
     <w:p>
@@ -18990,19 +18746,11 @@
           </mc:Fallback>
         </mc:AlternateContent>
       </w:r>
-      <w:proofErr w:type="gramStart"/>
       <w:r>
         <w:rPr>
           <w:rFonts w:ascii="Times New Roman" w:hAnsi="Times New Roman" w:cs="Times New Roman"/>
         </w:rPr>
-        <w:t>D1 :</w:t>
-      </w:r>
-      <w:proofErr w:type="gramEnd"/>
-      <w:r>
-        <w:rPr>
-          <w:rFonts w:ascii="Times New Roman" w:hAnsi="Times New Roman" w:cs="Times New Roman"/>
-        </w:rPr>
-        <w:t xml:space="preserve"> Người dùng nhập thông tin về cầu thủ: Tên cầu thủ, số áo, vị trí, nơi inh, ngày sinh, mã loại cầu thủ, chiều cao, quốc tịch, cân nặng, ghi chú về cầu thủ, mã hồ sơ đội bóng.</w:t>
+        <w:t>D1 : Người dùng nhập thông tin về cầu thủ: Tên cầu thủ, số áo, vị trí, nơi inh, ngày sinh, mã loại cầu thủ, chiều cao, quốc tịch, cân nặng, ghi chú về cầu thủ, mã hồ sơ đội bóng.</w:t>
       </w:r>
     </w:p>
     <w:p>
@@ -20010,21 +19758,7 @@
         <w:rPr>
           <w:rFonts w:ascii="Times New Roman" w:hAnsi="Times New Roman" w:cs="Times New Roman"/>
         </w:rPr>
-        <w:t>Đọc D3 từ CSDL, nếu không thỏa điều kiện (Các đội nhập vào đã diễn ra trận đấu</w:t>
-      </w:r>
-      <w:proofErr w:type="gramStart"/>
-      <w:r>
-        <w:rPr>
-          <w:rFonts w:ascii="Times New Roman" w:hAnsi="Times New Roman" w:cs="Times New Roman"/>
-        </w:rPr>
-        <w:t>,Tên</w:t>
-      </w:r>
-      <w:proofErr w:type="gramEnd"/>
-      <w:r>
-        <w:rPr>
-          <w:rFonts w:ascii="Times New Roman" w:hAnsi="Times New Roman" w:cs="Times New Roman"/>
-        </w:rPr>
-        <w:t xml:space="preserve"> đội bóng, Thời gian đấu không chính xác, Danh sách sân) thì chuyển sang 3.5.</w:t>
+        <w:t>Đọc D3 từ CSDL, nếu không thỏa điều kiện (Các đội nhập vào đã diễn ra trận đấu,Tên đội bóng, Thời gian đấu không chính xác, Danh sách sân) thì chuyển sang 3.5.</w:t>
       </w:r>
     </w:p>
     <w:p>
@@ -20836,19 +20570,11 @@
           </mc:Fallback>
         </mc:AlternateContent>
       </w:r>
-      <w:proofErr w:type="gramStart"/>
       <w:r>
         <w:rPr>
           <w:rFonts w:ascii="Times New Roman" w:hAnsi="Times New Roman" w:cs="Times New Roman"/>
         </w:rPr>
-        <w:t>D1 :</w:t>
-      </w:r>
-      <w:proofErr w:type="gramEnd"/>
-      <w:r>
-        <w:rPr>
-          <w:rFonts w:ascii="Times New Roman" w:hAnsi="Times New Roman" w:cs="Times New Roman"/>
-        </w:rPr>
-        <w:t xml:space="preserve"> Nhập thông tin (tên đội bóng, tên cầu thủ,..)</w:t>
+        <w:t>D1 : Nhập thông tin (tên đội bóng, tên cầu thủ,..)</w:t>
       </w:r>
     </w:p>
     <w:p>
@@ -21460,19 +21186,11 @@
           </mc:Fallback>
         </mc:AlternateContent>
       </w:r>
-      <w:proofErr w:type="gramStart"/>
       <w:r>
         <w:rPr>
           <w:rFonts w:ascii="Times New Roman" w:hAnsi="Times New Roman" w:cs="Times New Roman"/>
         </w:rPr>
-        <w:t>D1 :</w:t>
-      </w:r>
-      <w:proofErr w:type="gramEnd"/>
-      <w:r>
-        <w:rPr>
-          <w:rFonts w:ascii="Times New Roman" w:hAnsi="Times New Roman" w:cs="Times New Roman"/>
-        </w:rPr>
-        <w:t xml:space="preserve"> Nhập thông tin về mã vòng đấu, ngày giờ diễn ra vòng đấu.</w:t>
+        <w:t>D1 : Nhập thông tin về mã vòng đấu, ngày giờ diễn ra vòng đấu.</w:t>
       </w:r>
     </w:p>
     <w:p>
@@ -21943,19 +21661,11 @@
           </mc:Fallback>
         </mc:AlternateContent>
       </w:r>
-      <w:proofErr w:type="gramStart"/>
       <w:r>
         <w:rPr>
           <w:rFonts w:ascii="Times New Roman" w:hAnsi="Times New Roman" w:cs="Times New Roman"/>
         </w:rPr>
-        <w:t>D1 :</w:t>
-      </w:r>
-      <w:proofErr w:type="gramEnd"/>
-      <w:r>
-        <w:rPr>
-          <w:rFonts w:ascii="Times New Roman" w:hAnsi="Times New Roman" w:cs="Times New Roman"/>
-        </w:rPr>
-        <w:t xml:space="preserve"> Thông tin về các đội bóng tham dự, điều kiện của các đội bóng.</w:t>
+        <w:t>D1 : Thông tin về các đội bóng tham dự, điều kiện của các đội bóng.</w:t>
       </w:r>
     </w:p>
     <w:p>
@@ -23577,7 +23287,7 @@
             <v:imagedata r:id="rId23" o:title=""/>
             <w10:wrap type="square"/>
           </v:shape>
-          <o:OLEObject Type="Embed" ProgID="Visio.Drawing.11" ShapeID="_x0000_s1050" DrawAspect="Content" ObjectID="_1396501115" r:id="rId24"/>
+          <o:OLEObject Type="Embed" ProgID="Visio.Drawing.11" ShapeID="_x0000_s1050" DrawAspect="Content" ObjectID="_1398482251" r:id="rId24"/>
         </w:pict>
       </w:r>
       <w:r>
@@ -23923,7 +23633,21 @@
               <w:rPr>
                 <w:rFonts w:asciiTheme="majorHAnsi" w:hAnsiTheme="majorHAnsi" w:cstheme="majorHAnsi"/>
               </w:rPr>
-              <w:t>Số thứ tự mã cầu thủ.</w:t>
+              <w:t>Số thứ tự</w:t>
+            </w:r>
+            <w:r>
+              <w:rPr>
+                <w:rFonts w:asciiTheme="majorHAnsi" w:hAnsiTheme="majorHAnsi" w:cstheme="majorHAnsi"/>
+              </w:rPr>
+              <w:t xml:space="preserve"> mã đội bóng</w:t>
+            </w:r>
+            <w:bookmarkStart w:id="31" w:name="_GoBack"/>
+            <w:bookmarkEnd w:id="31"/>
+            <w:r>
+              <w:rPr>
+                <w:rFonts w:asciiTheme="majorHAnsi" w:hAnsiTheme="majorHAnsi" w:cstheme="majorHAnsi"/>
+              </w:rPr>
+              <w:t>.</w:t>
             </w:r>
           </w:p>
         </w:tc>
@@ -33119,15 +32843,7 @@
               <w:cnfStyle w:val="000000010000" w:firstRow="0" w:lastRow="0" w:firstColumn="0" w:lastColumn="0" w:oddVBand="0" w:evenVBand="0" w:oddHBand="0" w:evenHBand="1" w:firstRowFirstColumn="0" w:firstRowLastColumn="0" w:lastRowFirstColumn="0" w:lastRowLastColumn="0"/>
             </w:pPr>
             <w:r>
-              <w:t>Hệ thống yêu cầu cung cấp các thông tin sau: Logo, Tên đội, Ngày thành lập, Màu áo sân nhà, Sân nhà, Sức chứa, Đơn vị chủ quản, Chủ tịch, Vốn điều lệ ban đầu, Địa chỉ</w:t>
-            </w:r>
-            <w:proofErr w:type="gramStart"/>
-            <w:r>
-              <w:t>,  hạng</w:t>
-            </w:r>
-            <w:proofErr w:type="gramEnd"/>
-            <w:r>
-              <w:t>).</w:t>
+              <w:t>Hệ thống yêu cầu cung cấp các thông tin sau: Logo, Tên đội, Ngày thành lập, Màu áo sân nhà, Sân nhà, Sức chứa, Đơn vị chủ quản, Chủ tịch, Vốn điều lệ ban đầu, Địa chỉ,  hạng).</w:t>
             </w:r>
           </w:p>
           <w:p>
@@ -33257,15 +32973,7 @@
               <w:cnfStyle w:val="000000100000" w:firstRow="0" w:lastRow="0" w:firstColumn="0" w:lastColumn="0" w:oddVBand="0" w:evenVBand="0" w:oddHBand="1" w:evenHBand="0" w:firstRowFirstColumn="0" w:firstRowLastColumn="0" w:lastRowFirstColumn="0" w:lastRowLastColumn="0"/>
             </w:pPr>
             <w:r>
-              <w:t xml:space="preserve">Hệ thống thông báo không thể đăng ký được hồ sơ đội bóng </w:t>
-            </w:r>
-            <w:proofErr w:type="gramStart"/>
-            <w:r>
-              <w:t>theo</w:t>
-            </w:r>
-            <w:proofErr w:type="gramEnd"/>
-            <w:r>
-              <w:t xml:space="preserve"> thông tin cung cấp.</w:t>
+              <w:t>Hệ thống thông báo không thể đăng ký được hồ sơ đội bóng theo thông tin cung cấp.</w:t>
             </w:r>
           </w:p>
           <w:p>
@@ -33371,15 +33079,7 @@
               <w:cnfStyle w:val="000000100000" w:firstRow="0" w:lastRow="0" w:firstColumn="0" w:lastColumn="0" w:oddVBand="0" w:evenVBand="0" w:oddHBand="1" w:evenHBand="0" w:firstRowFirstColumn="0" w:firstRowLastColumn="0" w:lastRowFirstColumn="0" w:lastRowLastColumn="0"/>
             </w:pPr>
             <w:r>
-              <w:t xml:space="preserve">Các chức năng phụ trong chương </w:t>
-            </w:r>
-            <w:proofErr w:type="gramStart"/>
-            <w:r>
-              <w:t>trình(</w:t>
-            </w:r>
-            <w:proofErr w:type="gramEnd"/>
-            <w:r>
-              <w:t>nếu có) yêu cầu trực quan, khả dụng, thích ứng với giao diện.</w:t>
+              <w:t>Các chức năng phụ trong chương trình(nếu có) yêu cầu trực quan, khả dụng, thích ứng với giao diện.</w:t>
             </w:r>
           </w:p>
         </w:tc>
@@ -33554,15 +33254,7 @@
               <w:cnfStyle w:val="000000100000" w:firstRow="0" w:lastRow="0" w:firstColumn="0" w:lastColumn="0" w:oddVBand="0" w:evenVBand="0" w:oddHBand="1" w:evenHBand="0" w:firstRowFirstColumn="0" w:firstRowLastColumn="0" w:lastRowFirstColumn="0" w:lastRowLastColumn="0"/>
             </w:pPr>
             <w:r>
-              <w:t xml:space="preserve">Người dùng có nhu cầu tra cấu thông tin cầu thủ </w:t>
-            </w:r>
-            <w:proofErr w:type="gramStart"/>
-            <w:r>
-              <w:t>( ứng</w:t>
-            </w:r>
-            <w:proofErr w:type="gramEnd"/>
-            <w:r>
-              <w:t xml:space="preserve"> với các tiêu chí như tên, tuổi, đội bóng, vị trí, loại cầu thủ..)</w:t>
+              <w:t>Người dùng có nhu cầu tra cấu thông tin cầu thủ ( ứng với các tiêu chí như tên, tuổi, đội bóng, vị trí, loại cầu thủ..)</w:t>
             </w:r>
           </w:p>
         </w:tc>
@@ -33715,15 +33407,7 @@
               <w:cnfStyle w:val="000000100000" w:firstRow="0" w:lastRow="0" w:firstColumn="0" w:lastColumn="0" w:oddVBand="0" w:evenVBand="0" w:oddHBand="1" w:evenHBand="0" w:firstRowFirstColumn="0" w:firstRowLastColumn="0" w:lastRowFirstColumn="0" w:lastRowLastColumn="0"/>
             </w:pPr>
             <w:r>
-              <w:t xml:space="preserve">4a. Không </w:t>
-            </w:r>
-            <w:proofErr w:type="gramStart"/>
-            <w:r>
-              <w:t>thể  tìm</w:t>
-            </w:r>
-            <w:proofErr w:type="gramEnd"/>
-            <w:r>
-              <w:t xml:space="preserve"> kiếm được hồ sơ cầu thủ.</w:t>
+              <w:t>4a. Không thể  tìm kiếm được hồ sơ cầu thủ.</w:t>
             </w:r>
           </w:p>
           <w:p>
@@ -33736,15 +33420,7 @@
               <w:cnfStyle w:val="000000100000" w:firstRow="0" w:lastRow="0" w:firstColumn="0" w:lastColumn="0" w:oddVBand="0" w:evenVBand="0" w:oddHBand="1" w:evenHBand="0" w:firstRowFirstColumn="0" w:firstRowLastColumn="0" w:lastRowFirstColumn="0" w:lastRowLastColumn="0"/>
             </w:pPr>
             <w:r>
-              <w:t xml:space="preserve">Hệ thống thông báo không thể tìm kiếmđược hồ sơ cầu thủ </w:t>
-            </w:r>
-            <w:proofErr w:type="gramStart"/>
-            <w:r>
-              <w:t>theo</w:t>
-            </w:r>
-            <w:proofErr w:type="gramEnd"/>
-            <w:r>
-              <w:t xml:space="preserve"> thông tin cung cấp.</w:t>
+              <w:t>Hệ thống thông báo không thể tìm kiếmđược hồ sơ cầu thủ theo thông tin cung cấp.</w:t>
             </w:r>
           </w:p>
           <w:p>
@@ -33850,15 +33526,7 @@
               <w:cnfStyle w:val="000000100000" w:firstRow="0" w:lastRow="0" w:firstColumn="0" w:lastColumn="0" w:oddVBand="0" w:evenVBand="0" w:oddHBand="1" w:evenHBand="0" w:firstRowFirstColumn="0" w:firstRowLastColumn="0" w:lastRowFirstColumn="0" w:lastRowLastColumn="0"/>
             </w:pPr>
             <w:r>
-              <w:t xml:space="preserve">Các chức năng phụ trong chương </w:t>
-            </w:r>
-            <w:proofErr w:type="gramStart"/>
-            <w:r>
-              <w:t>trình(</w:t>
-            </w:r>
-            <w:proofErr w:type="gramEnd"/>
-            <w:r>
-              <w:t>nếu có) yêu cầu trực quan, khả dụng, thích ứng với giao diện.</w:t>
+              <w:t>Các chức năng phụ trong chương trình(nếu có) yêu cầu trực quan, khả dụng, thích ứng với giao diện.</w:t>
             </w:r>
           </w:p>
         </w:tc>
@@ -34117,15 +33785,7 @@
               <w:cnfStyle w:val="000000010000" w:firstRow="0" w:lastRow="0" w:firstColumn="0" w:lastColumn="0" w:oddVBand="0" w:evenVBand="0" w:oddHBand="0" w:evenHBand="1" w:firstRowFirstColumn="0" w:firstRowLastColumn="0" w:lastRowFirstColumn="0" w:lastRowLastColumn="0"/>
             </w:pPr>
             <w:r>
-              <w:t xml:space="preserve">Hệ thống thưc hiện thay đổi qui định </w:t>
-            </w:r>
-            <w:proofErr w:type="gramStart"/>
-            <w:r>
-              <w:t>theo</w:t>
-            </w:r>
-            <w:proofErr w:type="gramEnd"/>
-            <w:r>
-              <w:t xml:space="preserve"> thông tin người dùng cung cấp.</w:t>
+              <w:t>Hệ thống thưc hiện thay đổi qui định theo thông tin người dùng cung cấp.</w:t>
             </w:r>
           </w:p>
           <w:p>
@@ -34322,15 +33982,7 @@
               <w:cnfStyle w:val="000000100000" w:firstRow="0" w:lastRow="0" w:firstColumn="0" w:lastColumn="0" w:oddVBand="0" w:evenVBand="0" w:oddHBand="1" w:evenHBand="0" w:firstRowFirstColumn="0" w:firstRowLastColumn="0" w:lastRowFirstColumn="0" w:lastRowLastColumn="0"/>
             </w:pPr>
             <w:r>
-              <w:t xml:space="preserve">Các chức năng phụ trong chương </w:t>
-            </w:r>
-            <w:proofErr w:type="gramStart"/>
-            <w:r>
-              <w:t>trình(</w:t>
-            </w:r>
-            <w:proofErr w:type="gramEnd"/>
-            <w:r>
-              <w:t>nếu có) yêu cầu trực quan, khả dụng, thích ứng với giao diện.</w:t>
+              <w:t>Các chức năng phụ trong chương trình(nếu có) yêu cầu trực quan, khả dụng, thích ứng với giao diện.</w:t>
             </w:r>
           </w:p>
         </w:tc>
@@ -34565,15 +34217,7 @@
               <w:cnfStyle w:val="000000010000" w:firstRow="0" w:lastRow="0" w:firstColumn="0" w:lastColumn="0" w:oddVBand="0" w:evenVBand="0" w:oddHBand="0" w:evenHBand="1" w:firstRowFirstColumn="0" w:firstRowLastColumn="0" w:lastRowFirstColumn="0" w:lastRowLastColumn="0"/>
             </w:pPr>
             <w:r>
-              <w:t xml:space="preserve">Hiện các thông tin về đội bóng </w:t>
-            </w:r>
-            <w:proofErr w:type="gramStart"/>
-            <w:r>
-              <w:t>theo</w:t>
-            </w:r>
-            <w:proofErr w:type="gramEnd"/>
-            <w:r>
-              <w:t xml:space="preserve"> yêu cầu người dùng.</w:t>
+              <w:t>Hiện các thông tin về đội bóng theo yêu cầu người dùng.</w:t>
             </w:r>
           </w:p>
         </w:tc>
@@ -35009,15 +34653,7 @@
               <w:cnfStyle w:val="000000010000" w:firstRow="0" w:lastRow="0" w:firstColumn="0" w:lastColumn="0" w:oddVBand="0" w:evenVBand="0" w:oddHBand="0" w:evenHBand="1" w:firstRowFirstColumn="0" w:firstRowLastColumn="0" w:lastRowFirstColumn="0" w:lastRowLastColumn="0"/>
             </w:pPr>
             <w:r>
-              <w:t xml:space="preserve">Xuất ra file excel, text </w:t>
-            </w:r>
-            <w:proofErr w:type="gramStart"/>
-            <w:r>
-              <w:t>theo</w:t>
-            </w:r>
-            <w:proofErr w:type="gramEnd"/>
-            <w:r>
-              <w:t xml:space="preserve"> yêu cầu.</w:t>
+              <w:t>Xuất ra file excel, text theo yêu cầu.</w:t>
             </w:r>
           </w:p>
         </w:tc>
@@ -35514,13 +35150,8 @@
             </w:pPr>
             <w:r>
               <w:tab/>
-              <w:t>3. Hỏi “có đồng ý cập nhật số áo sau không?</w:t>
-            </w:r>
-            <w:proofErr w:type="gramStart"/>
-            <w:r>
-              <w:t>”.</w:t>
-            </w:r>
-            <w:proofErr w:type="gramEnd"/>
+              <w:t>3. Hỏi “có đồng ý cập nhật số áo sau không?”.</w:t>
+            </w:r>
           </w:p>
           <w:p>
             <w:pPr>
@@ -35984,13 +35615,8 @@
             <w:r>
               <w:t xml:space="preserve">thay đổi qui định </w:t>
             </w:r>
-            <w:proofErr w:type="gramStart"/>
-            <w:r>
-              <w:t>theo</w:t>
-            </w:r>
-            <w:proofErr w:type="gramEnd"/>
-            <w:r>
-              <w:t xml:space="preserve"> thông tin người dùng cung cấp</w:t>
+            <w:r>
+              <w:t>theo thông tin người dùng cung cấp</w:t>
             </w:r>
             <w:r>
               <w:t>.</w:t>
@@ -36208,15 +35834,7 @@
               <w:cnfStyle w:val="000000010000" w:firstRow="0" w:lastRow="0" w:firstColumn="0" w:lastColumn="0" w:oddVBand="0" w:evenVBand="0" w:oddHBand="0" w:evenHBand="1" w:firstRowFirstColumn="0" w:firstRowLastColumn="0" w:lastRowFirstColumn="0" w:lastRowLastColumn="0"/>
             </w:pPr>
             <w:r>
-              <w:t xml:space="preserve">Các chức năng phụ trong chương </w:t>
-            </w:r>
-            <w:proofErr w:type="gramStart"/>
-            <w:r>
-              <w:t>trình(</w:t>
-            </w:r>
-            <w:proofErr w:type="gramEnd"/>
-            <w:r>
-              <w:t>nếu có) yêu cầu trực quan, khả dụng, thích ứng với giao diện.</w:t>
+              <w:t>Các chức năng phụ trong chương trình(nếu có) yêu cầu trực quan, khả dụng, thích ứng với giao diện.</w:t>
             </w:r>
           </w:p>
         </w:tc>
@@ -36250,8 +35868,6 @@
           <w:tab w:val="left" w:pos="1690"/>
         </w:tabs>
       </w:pPr>
-      <w:bookmarkStart w:id="31" w:name="_GoBack"/>
-      <w:bookmarkEnd w:id="31"/>
     </w:p>
     <w:sectPr>
       <w:headerReference w:type="default" r:id="rId25"/>
@@ -36374,6 +35990,7 @@
                               <w:calendar w:val="gregorian"/>
                             </w:date>
                           </w:sdtPr>
+                          <w:sdtEndPr/>
                           <w:sdtContent>
                             <w:p>
                               <w:pPr>
@@ -36732,6 +36349,7 @@
           <w:dataBinding w:prefixMappings="xmlns:ns0='http://schemas.openxmlformats.org/package/2006/metadata/core-properties' xmlns:ns1='http://purl.org/dc/elements/1.1/'" w:xpath="/ns0:coreProperties[1]/ns1:title[1]" w:storeItemID="{6C3C8BC8-F283-45AE-878A-BAB7291924A1}"/>
           <w:text/>
         </w:sdtPr>
+        <w:sdtEndPr/>
         <w:sdtContent>
           <w:tc>
             <w:tcPr>
@@ -36796,6 +36414,7 @@
             <w:calendar w:val="gregorian"/>
           </w:date>
         </w:sdtPr>
+        <w:sdtEndPr/>
         <w:sdtContent>
           <w:tc>
             <w:tcPr>
@@ -42524,8 +42143,9 @@
     <w:panose1 w:val="020B0604030504040204"/>
     <w:charset w:val="00"/>
     <w:family w:val="swiss"/>
+    <w:notTrueType/>
     <w:pitch w:val="variable"/>
-    <w:sig w:usb0="E1002EFF" w:usb1="C000605B" w:usb2="00000029" w:usb3="00000000" w:csb0="000101FF" w:csb1="00000000"/>
+    <w:sig w:usb0="00000003" w:usb1="00000000" w:usb2="00000000" w:usb3="00000000" w:csb0="00000001" w:csb1="00000000"/>
   </w:font>
   <w:font w:name="Arial">
     <w:panose1 w:val="020B0604020202020204"/>
@@ -42554,6 +42174,7 @@
     <w:rsid w:val="00253BD6"/>
     <w:rsid w:val="007A6B8B"/>
     <w:rsid w:val="007B2599"/>
+    <w:rsid w:val="00920851"/>
     <w:rsid w:val="009B51CD"/>
     <w:rsid w:val="00B067DA"/>
     <w:rsid w:val="00D0565D"/>
@@ -43324,7 +42945,7 @@
 </file>
 
 <file path=customXml/itemProps2.xml><?xml version="1.0" encoding="utf-8"?>
-<ds:datastoreItem xmlns:ds="http://schemas.openxmlformats.org/officeDocument/2006/customXml" ds:itemID="{961B3A2A-3DD6-427F-88A1-E338C98C34FF}">
+<ds:datastoreItem xmlns:ds="http://schemas.openxmlformats.org/officeDocument/2006/customXml" ds:itemID="{62A77D8F-8F5A-43B6-B9D1-C3C749CCFA72}">
   <ds:schemaRefs>
     <ds:schemaRef ds:uri="http://schemas.openxmlformats.org/officeDocument/2006/bibliography"/>
   </ds:schemaRefs>

</xml_diff>